<commit_message>
updating overview doc with more info on data sources
</commit_message>
<xml_diff>
--- a/ETC_approach_overview.docx
+++ b/ETC_approach_overview.docx
@@ -901,23 +901,7 @@
         <w:t xml:space="preserve"> combined</w:t>
       </w:r>
       <w:r>
-        <w:t xml:space="preserve"> to contribute to the learning curve of one learning component (e.g., PV, </w:t>
-      </w:r>
-      <w:proofErr w:type="spellStart"/>
-      <w:r>
-        <w:t>rooftop_pv</w:t>
-      </w:r>
-      <w:proofErr w:type="spellEnd"/>
-      <w:r>
-        <w:t xml:space="preserve">, and </w:t>
-      </w:r>
-      <w:proofErr w:type="spellStart"/>
-      <w:r>
-        <w:t>PV_storage</w:t>
-      </w:r>
-      <w:proofErr w:type="spellEnd"/>
-      <w:r>
-        <w:t xml:space="preserve"> all contribute to learning for PV modules). It also </w:t>
+        <w:t xml:space="preserve"> to contribute to the learning curve of one learning component (e.g., PV, rooftop_pv, and PV_storage all contribute to learning for PV modules). It also </w:t>
       </w:r>
       <w:r>
         <w:t xml:space="preserve">allows for </w:t>
@@ -934,13 +918,8 @@
       <w:r>
         <w:t xml:space="preserve">the </w:t>
       </w:r>
-      <w:proofErr w:type="spellStart"/>
-      <w:r>
-        <w:t>PV_storage</w:t>
-      </w:r>
-      <w:proofErr w:type="spellEnd"/>
-      <w:r>
-        <w:t xml:space="preserve"> </w:t>
+      <w:r>
+        <w:t xml:space="preserve">PV_storage </w:t>
       </w:r>
       <w:r>
         <w:t xml:space="preserve">endogenous capital cost </w:t>
@@ -1923,6 +1902,9 @@
             <w:r>
               <w:t>GCAM</w:t>
             </w:r>
+            <w:r>
+              <w:t xml:space="preserve"> calibration</w:t>
+            </w:r>
           </w:p>
         </w:tc>
       </w:tr>
@@ -2078,13 +2060,36 @@
             </w:r>
           </w:p>
         </w:tc>
+        <w:commentRangeStart w:id="0"/>
         <w:tc>
           <w:tcPr>
             <w:tcW w:w="1182" w:type="dxa"/>
           </w:tcPr>
           <w:p>
             <w:r>
+              <w:fldChar w:fldCharType="begin"/>
+            </w:r>
+            <w:r>
+              <w:instrText>HYPERLINK "https://www.eia.gov/opendata/browser/seds?frequency=annual&amp;data=value;&amp;facets=seriesId;stateId;&amp;seriesId=BTGBP;&amp;stateId=US;&amp;start=2014&amp;end=2015&amp;sortColumn=period;&amp;sortDirection=desc;"</w:instrText>
+            </w:r>
+            <w:r>
+              <w:fldChar w:fldCharType="separate"/>
+            </w:r>
+            <w:r>
+              <w:rPr>
+                <w:rStyle w:val="Hyperlink"/>
+              </w:rPr>
               <w:t>EIA SEDS</w:t>
+            </w:r>
+            <w:r>
+              <w:fldChar w:fldCharType="end"/>
+            </w:r>
+            <w:commentRangeEnd w:id="0"/>
+            <w:r>
+              <w:rPr>
+                <w:rStyle w:val="CommentReference"/>
+              </w:rPr>
+              <w:commentReference w:id="0"/>
             </w:r>
           </w:p>
         </w:tc>
@@ -2096,15 +2101,7 @@
           </w:tcPr>
           <w:p>
             <w:r>
-              <w:t xml:space="preserve">Coal (conv </w:t>
-            </w:r>
-            <w:proofErr w:type="spellStart"/>
-            <w:r>
-              <w:t>pul</w:t>
-            </w:r>
-            <w:proofErr w:type="spellEnd"/>
-            <w:r>
-              <w:t xml:space="preserve"> CCS)</w:t>
+              <w:t>Coal (conv pul CCS)</w:t>
             </w:r>
           </w:p>
         </w:tc>
@@ -2123,7 +2120,7 @@
             <w:tcW w:w="1408" w:type="dxa"/>
           </w:tcPr>
           <w:p>
-            <w:hyperlink r:id="rId19" w:history="1">
+            <w:hyperlink r:id="rId23" w:history="1">
               <w:r>
                 <w:rPr>
                   <w:rStyle w:val="Hyperlink"/>
@@ -2169,10 +2166,7 @@
           </w:tcPr>
           <w:p>
             <w:r>
-              <w:t>Assumed</w:t>
-            </w:r>
-            <w:r>
-              <w:t xml:space="preserve"> </w:t>
+              <w:t xml:space="preserve">Assumed </w:t>
             </w:r>
             <w:r>
               <w:t>FOAK</w:t>
@@ -2206,7 +2200,7 @@
             <w:tcW w:w="1408" w:type="dxa"/>
           </w:tcPr>
           <w:p>
-            <w:hyperlink r:id="rId20" w:history="1">
+            <w:hyperlink r:id="rId24" w:history="1">
               <w:r>
                 <w:rPr>
                   <w:rStyle w:val="Hyperlink"/>
@@ -2286,7 +2280,7 @@
             <w:tcW w:w="1408" w:type="dxa"/>
           </w:tcPr>
           <w:p>
-            <w:hyperlink r:id="rId21" w:history="1">
+            <w:hyperlink r:id="rId25" w:history="1">
               <w:r>
                 <w:rPr>
                   <w:rStyle w:val="Hyperlink"/>
@@ -2366,7 +2360,7 @@
             <w:tcW w:w="1408" w:type="dxa"/>
           </w:tcPr>
           <w:p>
-            <w:hyperlink r:id="rId22" w:history="1">
+            <w:hyperlink r:id="rId26" w:history="1">
               <w:r>
                 <w:rPr>
                   <w:rStyle w:val="Hyperlink"/>
@@ -2426,6 +2420,9 @@
             <w:r>
               <w:t>GCAM</w:t>
             </w:r>
+            <w:r>
+              <w:t xml:space="preserve"> calibration</w:t>
+            </w:r>
           </w:p>
         </w:tc>
       </w:tr>
@@ -2459,15 +2456,7 @@
         <w:t>described above</w:t>
       </w:r>
       <w:r>
-        <w:t xml:space="preserve"> only </w:t>
-      </w:r>
-      <w:proofErr w:type="gramStart"/>
-      <w:r>
-        <w:t>take into account</w:t>
-      </w:r>
-      <w:proofErr w:type="gramEnd"/>
-      <w:r>
-        <w:t xml:space="preserve"> learning by doing, and do not explicitly incorporate other components of technological change like research and development and spillovers. </w:t>
+        <w:t xml:space="preserve"> only take into account learning by doing, and do not explicitly incorporate other components of technological change like research and development and spillovers. </w:t>
       </w:r>
       <w:r>
         <w:t xml:space="preserve">Therefore, it is helpful to </w:t>
@@ -2494,15 +2483,7 @@
         <w:t xml:space="preserve"> used to exogenously set capital costs in GCAM. </w:t>
       </w:r>
       <w:r>
-        <w:t xml:space="preserve">The ATB projections </w:t>
-      </w:r>
-      <w:proofErr w:type="gramStart"/>
-      <w:r>
-        <w:t>take into account</w:t>
-      </w:r>
-      <w:proofErr w:type="gramEnd"/>
-      <w:r>
-        <w:t xml:space="preserve"> all predicted technological change effects, so calibrating to the baseline ATB projection in the GCAM reference scenario allows us to capture the components of technological change not included in the learning by doing framework. </w:t>
+        <w:t xml:space="preserve">The ATB projections take into account all predicted technological change effects, so calibrating to the baseline ATB projection in the GCAM reference scenario allows us to capture the components of technological change not included in the learning by doing framework. </w:t>
       </w:r>
       <w:r>
         <w:t>The calibration process follows these steps:</w:t>
@@ -2637,15 +2618,7 @@
         <w:t xml:space="preserve"> Thus, the reference scenario with exogenous technological change is identical to the reference scenario without exogenous technological change.</w:t>
       </w:r>
       <w:r>
-        <w:t xml:space="preserve"> Note that the philosophy of this approach is analogous to the method of calibrating total factor productivity (TFP) when running GCAM with GDP </w:t>
-      </w:r>
-      <w:proofErr w:type="gramStart"/>
-      <w:r>
-        <w:t>feedbacks</w:t>
-      </w:r>
-      <w:proofErr w:type="gramEnd"/>
-      <w:r>
-        <w:t>, wherein TFP is calibrated based a reference scenario without GDP feedbacks, such that GDP matches some reference trajectory (e.g., SSP2) when feedbacks are turned on in the reference scenario.</w:t>
+        <w:t xml:space="preserve"> Note that the philosophy of this approach is analogous to the method of calibrating total factor productivity (TFP) when running GCAM with GDP feedbacks, wherein TFP is calibrated based a reference scenario without GDP feedbacks, such that GDP matches some reference trajectory (e.g., SSP2) when feedbacks are turned on in the reference scenario.</w:t>
       </w:r>
     </w:p>
     <w:p>
@@ -2661,28 +2634,12 @@
         <w:pStyle w:val="Heading1"/>
       </w:pPr>
       <w:r>
-        <w:t xml:space="preserve">Overview of </w:t>
-      </w:r>
-      <w:proofErr w:type="spellStart"/>
-      <w:r>
-        <w:t>gcamwrapper</w:t>
-      </w:r>
-      <w:proofErr w:type="spellEnd"/>
-      <w:r>
-        <w:t xml:space="preserve"> workflow</w:t>
+        <w:t>Overview of gcamwrapper workflow</w:t>
       </w:r>
     </w:p>
     <w:p>
       <w:r>
-        <w:t xml:space="preserve">We use </w:t>
-      </w:r>
-      <w:proofErr w:type="spellStart"/>
-      <w:r>
-        <w:t>gcamwrapper</w:t>
-      </w:r>
-      <w:proofErr w:type="spellEnd"/>
-      <w:r>
-        <w:t xml:space="preserve"> to endogenously update the costs of </w:t>
+        <w:t xml:space="preserve">We use gcamwrapper to endogenously update the costs of </w:t>
       </w:r>
       <w:r>
         <w:t xml:space="preserve">power sector technologies between model periods to reflect ETC using the </w:t>
@@ -2742,7 +2699,7 @@
                     <pic:cNvPicPr/>
                   </pic:nvPicPr>
                   <pic:blipFill>
-                    <a:blip r:embed="rId23" cstate="print">
+                    <a:blip r:embed="rId27" cstate="print">
                       <a:extLst>
                         <a:ext uri="{28A0092B-C50C-407E-A947-70E740481C1C}">
                           <a14:useLocalDpi xmlns:a14="http://schemas.microsoft.com/office/drawing/2010/main" val="0"/>
@@ -2795,15 +2752,7 @@
         <w:fldChar w:fldCharType="end"/>
       </w:r>
       <w:r>
-        <w:t xml:space="preserve">. Workflow implemented in </w:t>
-      </w:r>
-      <w:proofErr w:type="spellStart"/>
-      <w:r>
-        <w:t>gcamwrapper</w:t>
-      </w:r>
-      <w:proofErr w:type="spellEnd"/>
-      <w:r>
-        <w:t xml:space="preserve"> to endogenously update capital costs of GCAM technologies.</w:t>
+        <w:t>. Workflow implemented in gcamwrapper to endogenously update capital costs of GCAM technologies.</w:t>
       </w:r>
     </w:p>
     <w:p/>
@@ -2811,14 +2760,9 @@
       <w:pPr>
         <w:pStyle w:val="Heading2"/>
       </w:pPr>
-      <w:proofErr w:type="spellStart"/>
       <w:r>
         <w:lastRenderedPageBreak/>
-        <w:t>gcamwrapper</w:t>
-      </w:r>
-      <w:proofErr w:type="spellEnd"/>
-      <w:r>
-        <w:t xml:space="preserve"> w</w:t>
+        <w:t>gcamwrapper w</w:t>
       </w:r>
       <w:r>
         <w:t>orkflow parameters</w:t>
@@ -2882,13 +2826,8 @@
           <w:numId w:val="1"/>
         </w:numPr>
       </w:pPr>
-      <w:proofErr w:type="spellStart"/>
-      <w:r>
-        <w:t>learning_rates</w:t>
-      </w:r>
-      <w:proofErr w:type="spellEnd"/>
-      <w:r>
-        <w:t>: assumed learning rate (r) for each learning component</w:t>
+      <w:r>
+        <w:t>learning_rates: assumed learning rate (r) for each learning component</w:t>
       </w:r>
       <w:r>
         <w:t>. See Table 1.</w:t>
@@ -2902,13 +2841,8 @@
           <w:numId w:val="1"/>
         </w:numPr>
       </w:pPr>
-      <w:proofErr w:type="spellStart"/>
-      <w:r>
-        <w:t>tech_FCR</w:t>
-      </w:r>
-      <w:proofErr w:type="spellEnd"/>
-      <w:r>
-        <w:t>: fixed charge rates (FCR) for GCAM technologies (note: this is a GCAM input). Used for converting between levelized and capital costs.</w:t>
+      <w:r>
+        <w:t>tech_FCR: fixed charge rates (FCR) for GCAM technologies (note: this is a GCAM input). Used for converting between levelized and capital costs.</w:t>
       </w:r>
     </w:p>
     <w:p>
@@ -2919,21 +2853,8 @@
           <w:numId w:val="1"/>
         </w:numPr>
       </w:pPr>
-      <w:proofErr w:type="spellStart"/>
-      <w:r>
-        <w:t>non_learning_capital</w:t>
-      </w:r>
-      <w:proofErr w:type="spellEnd"/>
-      <w:r>
-        <w:t xml:space="preserve">: GCAM technologies’ remaining capital costs that are not included in learning components. Currently, these consist of storage capital for </w:t>
-      </w:r>
-      <w:proofErr w:type="spellStart"/>
-      <w:r>
-        <w:t>CSP_storage</w:t>
-      </w:r>
-      <w:proofErr w:type="spellEnd"/>
-      <w:r>
-        <w:t xml:space="preserve"> and non-CCS capital for coal and gas CCS technologies. They are based on the capital costs of the GCAM technologies without the respective learning component (e.g., the non-learning capital for the </w:t>
+      <w:r>
+        <w:t xml:space="preserve">non_learning_capital: GCAM technologies’ remaining capital costs that are not included in learning components. Currently, these consist of storage capital for CSP_storage and non-CCS capital for coal and gas CCS technologies. They are based on the capital costs of the GCAM technologies without the respective learning component (e.g., the non-learning capital for the </w:t>
       </w:r>
       <w:r>
         <w:t>gas combined cycle</w:t>
@@ -2982,13 +2903,8 @@
           <w:numId w:val="1"/>
         </w:numPr>
       </w:pPr>
-      <w:proofErr w:type="spellStart"/>
-      <w:r>
-        <w:t>cooling_tech_map</w:t>
-      </w:r>
-      <w:proofErr w:type="spellEnd"/>
-      <w:r>
-        <w:t>: maps cooling tech</w:t>
+      <w:r>
+        <w:t>cooling_tech_map: maps cooling tech</w:t>
       </w:r>
       <w:r>
         <w:t>-level electricity technologies to their corresponding</w:t>
@@ -3008,13 +2924,8 @@
           <w:numId w:val="1"/>
         </w:numPr>
       </w:pPr>
-      <w:proofErr w:type="spellStart"/>
-      <w:r>
-        <w:t>learning_components_deployment_map</w:t>
-      </w:r>
-      <w:proofErr w:type="spellEnd"/>
-      <w:r>
-        <w:t xml:space="preserve">: Used to determine the </w:t>
+      <w:r>
+        <w:t xml:space="preserve">learning_components_deployment_map: Used to determine the </w:t>
       </w:r>
       <w:r>
         <w:t xml:space="preserve">GCAM </w:t>
@@ -3035,34 +2946,10 @@
         <w:t xml:space="preserve">. A single technology can contribute to multiple learning components (e.g., </w:t>
       </w:r>
       <w:r>
-        <w:t xml:space="preserve">cumulative deployment of </w:t>
-      </w:r>
-      <w:proofErr w:type="spellStart"/>
-      <w:r>
-        <w:t>PV_storage</w:t>
-      </w:r>
-      <w:proofErr w:type="spellEnd"/>
-      <w:r>
-        <w:t xml:space="preserve"> contributes to learning for PV module, utility PV BOS, and grid storage). A </w:t>
-      </w:r>
-      <w:r>
-        <w:t xml:space="preserve">single learning component can incorporate contributions from multiple technologies (e.g., grid storage learns from the cumulative deployment of </w:t>
-      </w:r>
-      <w:proofErr w:type="spellStart"/>
-      <w:r>
-        <w:t>PV_storage</w:t>
-      </w:r>
-      <w:proofErr w:type="spellEnd"/>
-      <w:r>
-        <w:t xml:space="preserve"> and </w:t>
-      </w:r>
-      <w:proofErr w:type="spellStart"/>
-      <w:r>
-        <w:t>wind_storage</w:t>
-      </w:r>
-      <w:proofErr w:type="spellEnd"/>
-      <w:r>
-        <w:t xml:space="preserve"> combined).</w:t>
+        <w:t xml:space="preserve">cumulative deployment of PV_storage contributes to learning for PV module, utility PV BOS, and grid storage). A </w:t>
+      </w:r>
+      <w:r>
+        <w:t>single learning component can incorporate contributions from multiple technologies (e.g., grid storage learns from the cumulative deployment of PV_storage and wind_storage combined).</w:t>
       </w:r>
     </w:p>
     <w:p>
@@ -3073,13 +2960,8 @@
           <w:numId w:val="1"/>
         </w:numPr>
       </w:pPr>
-      <w:proofErr w:type="spellStart"/>
-      <w:r>
-        <w:t>learning_components_learning_map</w:t>
-      </w:r>
-      <w:proofErr w:type="spellEnd"/>
-      <w:r>
-        <w:t xml:space="preserve">: Used to determine the technologies whose endogenous </w:t>
+      <w:r>
+        <w:t xml:space="preserve">learning_components_learning_map: Used to determine the technologies whose endogenous </w:t>
       </w:r>
       <w:r>
         <w:t xml:space="preserve">capital </w:t>
@@ -3110,13 +2992,8 @@
           <w:numId w:val="2"/>
         </w:numPr>
       </w:pPr>
-      <w:proofErr w:type="spellStart"/>
-      <w:r>
-        <w:t>cal_adders</w:t>
-      </w:r>
-      <w:proofErr w:type="spellEnd"/>
-      <w:r>
-        <w:t xml:space="preserve">: </w:t>
+      <w:r>
+        <w:t xml:space="preserve">cal_adders: </w:t>
       </w:r>
       <w:r>
         <w:t>adders to calibrate capital costs in the reference scenario to a reference cost trajectory</w:t>
@@ -3125,15 +3002,7 @@
         <w:t xml:space="preserve"> (see section 3)</w:t>
       </w:r>
       <w:r>
-        <w:t xml:space="preserve">. When running scenarios with ETC using </w:t>
-      </w:r>
-      <w:proofErr w:type="spellStart"/>
-      <w:r>
-        <w:t>gcamwrapper</w:t>
-      </w:r>
-      <w:proofErr w:type="spellEnd"/>
-      <w:r>
-        <w:t xml:space="preserve">, these calibrated adders are added to the endogenous costs. </w:t>
+        <w:t xml:space="preserve">. When running scenarios with ETC using gcamwrapper, these calibrated adders are added to the endogenous costs. </w:t>
       </w:r>
     </w:p>
     <w:sectPr>
@@ -3144,6 +3013,92 @@
     </w:sectPr>
   </w:body>
 </w:document>
+</file>
+
+<file path=word/comments.xml><?xml version="1.0" encoding="utf-8"?>
+<w:comments xmlns:wpc="http://schemas.microsoft.com/office/word/2010/wordprocessingCanvas" xmlns:cx="http://schemas.microsoft.com/office/drawing/2014/chartex" xmlns:cx1="http://schemas.microsoft.com/office/drawing/2015/9/8/chartex" xmlns:cx2="http://schemas.microsoft.com/office/drawing/2015/10/21/chartex" xmlns:cx3="http://schemas.microsoft.com/office/drawing/2016/5/9/chartex" xmlns:cx4="http://schemas.microsoft.com/office/drawing/2016/5/10/chartex" xmlns:cx5="http://schemas.microsoft.com/office/drawing/2016/5/11/chartex" xmlns:cx6="http://schemas.microsoft.com/office/drawing/2016/5/12/chartex" xmlns:cx7="http://schemas.microsoft.com/office/drawing/2016/5/13/chartex" xmlns:cx8="http://schemas.microsoft.com/office/drawing/2016/5/14/chartex" xmlns:mc="http://schemas.openxmlformats.org/markup-compatibility/2006" xmlns:aink="http://schemas.microsoft.com/office/drawing/2016/ink" xmlns:am3d="http://schemas.microsoft.com/office/drawing/2017/model3d" xmlns:o="urn:schemas-microsoft-com:office:office" xmlns:oel="http://schemas.microsoft.com/office/2019/extlst" xmlns:r="http://schemas.openxmlformats.org/officeDocument/2006/relationships" xmlns:m="http://schemas.openxmlformats.org/officeDocument/2006/math" xmlns:v="urn:schemas-microsoft-com:vml" xmlns:wp14="http://schemas.microsoft.com/office/word/2010/wordprocessingDrawing" xmlns:wp="http://schemas.openxmlformats.org/drawingml/2006/wordprocessingDrawing" xmlns:w10="urn:schemas-microsoft-com:office:word" xmlns:w="http://schemas.openxmlformats.org/wordprocessingml/2006/main" xmlns:w14="http://schemas.microsoft.com/office/word/2010/wordml" xmlns:w15="http://schemas.microsoft.com/office/word/2012/wordml" xmlns:w16cex="http://schemas.microsoft.com/office/word/2018/wordml/cex" xmlns:w16cid="http://schemas.microsoft.com/office/word/2016/wordml/cid" xmlns:w16="http://schemas.microsoft.com/office/word/2018/wordml" xmlns:w16sdtdh="http://schemas.microsoft.com/office/word/2020/wordml/sdtdatahash" xmlns:w16se="http://schemas.microsoft.com/office/word/2015/wordml/symex" xmlns:wpg="http://schemas.microsoft.com/office/word/2010/wordprocessingGroup" xmlns:wpi="http://schemas.microsoft.com/office/word/2010/wordprocessingInk" xmlns:wne="http://schemas.microsoft.com/office/word/2006/wordml" xmlns:wps="http://schemas.microsoft.com/office/word/2010/wordprocessingShape" mc:Ignorable="w14 w15 w16se w16cid w16 w16cex w16sdtdh wp14">
+  <w:comment w:id="0" w:author="Waite, Taryn R" w:date="2025-03-11T11:48:00Z" w:initials="TW">
+    <w:p>
+      <w:pPr>
+        <w:pStyle w:val="CommentText"/>
+      </w:pPr>
+      <w:r>
+        <w:rPr>
+          <w:rStyle w:val="CommentReference"/>
+        </w:rPr>
+        <w:annotationRef/>
+      </w:r>
+      <w:r>
+        <w:t xml:space="preserve">In case the direct link doesn’t work, this is the result of querying the </w:t>
+      </w:r>
+      <w:hyperlink r:id="rId1" w:history="1">
+        <w:r>
+          <w:rPr>
+            <w:rStyle w:val="Hyperlink"/>
+          </w:rPr>
+          <w:t>EIA API dashboard</w:t>
+        </w:r>
+      </w:hyperlink>
+      <w:r>
+        <w:t xml:space="preserve"> with the following settings:</w:t>
+      </w:r>
+    </w:p>
+    <w:p>
+      <w:pPr>
+        <w:pStyle w:val="CommentText"/>
+        <w:ind w:left="300"/>
+      </w:pPr>
+      <w:r>
+        <w:t>Select route: State Energy Data System (SEDS)</w:t>
+      </w:r>
+    </w:p>
+    <w:p>
+      <w:pPr>
+        <w:pStyle w:val="CommentText"/>
+        <w:ind w:left="300"/>
+      </w:pPr>
+      <w:r>
+        <w:t xml:space="preserve">Frequency: Annual, 2014 - 2015 </w:t>
+      </w:r>
+    </w:p>
+    <w:p>
+      <w:pPr>
+        <w:pStyle w:val="CommentText"/>
+        <w:ind w:left="300"/>
+      </w:pPr>
+      <w:r>
+        <w:t>Filter by facet SERIESID: BTGBP</w:t>
+      </w:r>
+    </w:p>
+    <w:p>
+      <w:pPr>
+        <w:pStyle w:val="CommentText"/>
+        <w:ind w:left="300"/>
+      </w:pPr>
+      <w:r>
+        <w:t>Filter by facet STATEID: United States</w:t>
+      </w:r>
+    </w:p>
+  </w:comment>
+</w:comments>
+</file>
+
+<file path=word/commentsExtended.xml><?xml version="1.0" encoding="utf-8"?>
+<w15:commentsEx xmlns:wpc="http://schemas.microsoft.com/office/word/2010/wordprocessingCanvas" xmlns:cx="http://schemas.microsoft.com/office/drawing/2014/chartex" xmlns:cx1="http://schemas.microsoft.com/office/drawing/2015/9/8/chartex" xmlns:cx2="http://schemas.microsoft.com/office/drawing/2015/10/21/chartex" xmlns:cx3="http://schemas.microsoft.com/office/drawing/2016/5/9/chartex" xmlns:cx4="http://schemas.microsoft.com/office/drawing/2016/5/10/chartex" xmlns:cx5="http://schemas.microsoft.com/office/drawing/2016/5/11/chartex" xmlns:cx6="http://schemas.microsoft.com/office/drawing/2016/5/12/chartex" xmlns:cx7="http://schemas.microsoft.com/office/drawing/2016/5/13/chartex" xmlns:cx8="http://schemas.microsoft.com/office/drawing/2016/5/14/chartex" xmlns:mc="http://schemas.openxmlformats.org/markup-compatibility/2006" xmlns:aink="http://schemas.microsoft.com/office/drawing/2016/ink" xmlns:am3d="http://schemas.microsoft.com/office/drawing/2017/model3d" xmlns:o="urn:schemas-microsoft-com:office:office" xmlns:oel="http://schemas.microsoft.com/office/2019/extlst" xmlns:r="http://schemas.openxmlformats.org/officeDocument/2006/relationships" xmlns:m="http://schemas.openxmlformats.org/officeDocument/2006/math" xmlns:v="urn:schemas-microsoft-com:vml" xmlns:wp14="http://schemas.microsoft.com/office/word/2010/wordprocessingDrawing" xmlns:wp="http://schemas.openxmlformats.org/drawingml/2006/wordprocessingDrawing" xmlns:w10="urn:schemas-microsoft-com:office:word" xmlns:w="http://schemas.openxmlformats.org/wordprocessingml/2006/main" xmlns:w14="http://schemas.microsoft.com/office/word/2010/wordml" xmlns:w15="http://schemas.microsoft.com/office/word/2012/wordml" xmlns:w16cex="http://schemas.microsoft.com/office/word/2018/wordml/cex" xmlns:w16cid="http://schemas.microsoft.com/office/word/2016/wordml/cid" xmlns:w16="http://schemas.microsoft.com/office/word/2018/wordml" xmlns:w16sdtdh="http://schemas.microsoft.com/office/word/2020/wordml/sdtdatahash" xmlns:w16se="http://schemas.microsoft.com/office/word/2015/wordml/symex" xmlns:wpg="http://schemas.microsoft.com/office/word/2010/wordprocessingGroup" xmlns:wpi="http://schemas.microsoft.com/office/word/2010/wordprocessingInk" xmlns:wne="http://schemas.microsoft.com/office/word/2006/wordml" xmlns:wps="http://schemas.microsoft.com/office/word/2010/wordprocessingShape" mc:Ignorable="w14 w15 w16se w16cid w16 w16cex w16sdtdh wp14">
+  <w15:commentEx w15:paraId="14BC2635" w15:done="0"/>
+</w15:commentsEx>
+</file>
+
+<file path=word/commentsExtensible.xml><?xml version="1.0" encoding="utf-8"?>
+<w16cex:commentsExtensible xmlns:wpc="http://schemas.microsoft.com/office/word/2010/wordprocessingCanvas" xmlns:cx="http://schemas.microsoft.com/office/drawing/2014/chartex" xmlns:cx1="http://schemas.microsoft.com/office/drawing/2015/9/8/chartex" xmlns:cx2="http://schemas.microsoft.com/office/drawing/2015/10/21/chartex" xmlns:cx3="http://schemas.microsoft.com/office/drawing/2016/5/9/chartex" xmlns:cx4="http://schemas.microsoft.com/office/drawing/2016/5/10/chartex" xmlns:cx5="http://schemas.microsoft.com/office/drawing/2016/5/11/chartex" xmlns:cx6="http://schemas.microsoft.com/office/drawing/2016/5/12/chartex" xmlns:cx7="http://schemas.microsoft.com/office/drawing/2016/5/13/chartex" xmlns:cx8="http://schemas.microsoft.com/office/drawing/2016/5/14/chartex" xmlns:cr="http://schemas.microsoft.com/office/comments/2020/reactions" xmlns:mc="http://schemas.openxmlformats.org/markup-compatibility/2006" xmlns:aink="http://schemas.microsoft.com/office/drawing/2016/ink" xmlns:am3d="http://schemas.microsoft.com/office/drawing/2017/model3d" xmlns:o="urn:schemas-microsoft-com:office:office" xmlns:oel="http://schemas.microsoft.com/office/2019/extlst" xmlns:r="http://schemas.openxmlformats.org/officeDocument/2006/relationships" xmlns:m="http://schemas.openxmlformats.org/officeDocument/2006/math" xmlns:v="urn:schemas-microsoft-com:vml" xmlns:wp14="http://schemas.microsoft.com/office/word/2010/wordprocessingDrawing" xmlns:wp="http://schemas.openxmlformats.org/drawingml/2006/wordprocessingDrawing" xmlns:w10="urn:schemas-microsoft-com:office:word" xmlns:w="http://schemas.openxmlformats.org/wordprocessingml/2006/main" xmlns:w14="http://schemas.microsoft.com/office/word/2010/wordml" xmlns:w15="http://schemas.microsoft.com/office/word/2012/wordml" xmlns:w16cex="http://schemas.microsoft.com/office/word/2018/wordml/cex" xmlns:w16cid="http://schemas.microsoft.com/office/word/2016/wordml/cid" xmlns:w16="http://schemas.microsoft.com/office/word/2018/wordml" xmlns:w16sdtdh="http://schemas.microsoft.com/office/word/2020/wordml/sdtdatahash" xmlns:w16se="http://schemas.microsoft.com/office/word/2015/wordml/symex" xmlns:wpg="http://schemas.microsoft.com/office/word/2010/wordprocessingGroup" xmlns:wpi="http://schemas.microsoft.com/office/word/2010/wordprocessingInk" xmlns:wne="http://schemas.microsoft.com/office/word/2006/wordml" xmlns:wps="http://schemas.microsoft.com/office/word/2010/wordprocessingShape" mc:Ignorable="w14 w15 w16se w16cid w16 w16cex w16sdtdh cr wp14">
+  <w16cex:commentExtensible w16cex:durableId="21819519" w16cex:dateUtc="2025-03-11T16:48:00Z"/>
+</w16cex:commentsExtensible>
+</file>
+
+<file path=word/commentsIds.xml><?xml version="1.0" encoding="utf-8"?>
+<w16cid:commentsIds xmlns:wpc="http://schemas.microsoft.com/office/word/2010/wordprocessingCanvas" xmlns:cx="http://schemas.microsoft.com/office/drawing/2014/chartex" xmlns:cx1="http://schemas.microsoft.com/office/drawing/2015/9/8/chartex" xmlns:cx2="http://schemas.microsoft.com/office/drawing/2015/10/21/chartex" xmlns:cx3="http://schemas.microsoft.com/office/drawing/2016/5/9/chartex" xmlns:cx4="http://schemas.microsoft.com/office/drawing/2016/5/10/chartex" xmlns:cx5="http://schemas.microsoft.com/office/drawing/2016/5/11/chartex" xmlns:cx6="http://schemas.microsoft.com/office/drawing/2016/5/12/chartex" xmlns:cx7="http://schemas.microsoft.com/office/drawing/2016/5/13/chartex" xmlns:cx8="http://schemas.microsoft.com/office/drawing/2016/5/14/chartex" xmlns:mc="http://schemas.openxmlformats.org/markup-compatibility/2006" xmlns:aink="http://schemas.microsoft.com/office/drawing/2016/ink" xmlns:am3d="http://schemas.microsoft.com/office/drawing/2017/model3d" xmlns:o="urn:schemas-microsoft-com:office:office" xmlns:oel="http://schemas.microsoft.com/office/2019/extlst" xmlns:r="http://schemas.openxmlformats.org/officeDocument/2006/relationships" xmlns:m="http://schemas.openxmlformats.org/officeDocument/2006/math" xmlns:v="urn:schemas-microsoft-com:vml" xmlns:wp14="http://schemas.microsoft.com/office/word/2010/wordprocessingDrawing" xmlns:wp="http://schemas.openxmlformats.org/drawingml/2006/wordprocessingDrawing" xmlns:w10="urn:schemas-microsoft-com:office:word" xmlns:w="http://schemas.openxmlformats.org/wordprocessingml/2006/main" xmlns:w14="http://schemas.microsoft.com/office/word/2010/wordml" xmlns:w15="http://schemas.microsoft.com/office/word/2012/wordml" xmlns:w16cex="http://schemas.microsoft.com/office/word/2018/wordml/cex" xmlns:w16cid="http://schemas.microsoft.com/office/word/2016/wordml/cid" xmlns:w16="http://schemas.microsoft.com/office/word/2018/wordml" xmlns:w16sdtdh="http://schemas.microsoft.com/office/word/2020/wordml/sdtdatahash" xmlns:w16se="http://schemas.microsoft.com/office/word/2015/wordml/symex" xmlns:wpg="http://schemas.microsoft.com/office/word/2010/wordprocessingGroup" xmlns:wpi="http://schemas.microsoft.com/office/word/2010/wordprocessingInk" xmlns:wne="http://schemas.microsoft.com/office/word/2006/wordml" xmlns:wps="http://schemas.microsoft.com/office/word/2010/wordprocessingShape" mc:Ignorable="w14 w15 w16se w16cid w16 w16cex w16sdtdh wp14">
+  <w16cid:commentId w16cid:paraId="14BC2635" w16cid:durableId="21819519"/>
+</w16cid:commentsIds>
 </file>
 
 <file path=word/numbering.xml><?xml version="1.0" encoding="utf-8"?>
@@ -3746,6 +3701,14 @@
     <w:abstractNumId w:val="3"/>
   </w:num>
 </w:numbering>
+</file>
+
+<file path=word/people.xml><?xml version="1.0" encoding="utf-8"?>
+<w15:people xmlns:wpc="http://schemas.microsoft.com/office/word/2010/wordprocessingCanvas" xmlns:cx="http://schemas.microsoft.com/office/drawing/2014/chartex" xmlns:cx1="http://schemas.microsoft.com/office/drawing/2015/9/8/chartex" xmlns:cx2="http://schemas.microsoft.com/office/drawing/2015/10/21/chartex" xmlns:cx3="http://schemas.microsoft.com/office/drawing/2016/5/9/chartex" xmlns:cx4="http://schemas.microsoft.com/office/drawing/2016/5/10/chartex" xmlns:cx5="http://schemas.microsoft.com/office/drawing/2016/5/11/chartex" xmlns:cx6="http://schemas.microsoft.com/office/drawing/2016/5/12/chartex" xmlns:cx7="http://schemas.microsoft.com/office/drawing/2016/5/13/chartex" xmlns:cx8="http://schemas.microsoft.com/office/drawing/2016/5/14/chartex" xmlns:mc="http://schemas.openxmlformats.org/markup-compatibility/2006" xmlns:aink="http://schemas.microsoft.com/office/drawing/2016/ink" xmlns:am3d="http://schemas.microsoft.com/office/drawing/2017/model3d" xmlns:o="urn:schemas-microsoft-com:office:office" xmlns:oel="http://schemas.microsoft.com/office/2019/extlst" xmlns:r="http://schemas.openxmlformats.org/officeDocument/2006/relationships" xmlns:m="http://schemas.openxmlformats.org/officeDocument/2006/math" xmlns:v="urn:schemas-microsoft-com:vml" xmlns:wp14="http://schemas.microsoft.com/office/word/2010/wordprocessingDrawing" xmlns:wp="http://schemas.openxmlformats.org/drawingml/2006/wordprocessingDrawing" xmlns:w10="urn:schemas-microsoft-com:office:word" xmlns:w="http://schemas.openxmlformats.org/wordprocessingml/2006/main" xmlns:w14="http://schemas.microsoft.com/office/word/2010/wordml" xmlns:w15="http://schemas.microsoft.com/office/word/2012/wordml" xmlns:w16cex="http://schemas.microsoft.com/office/word/2018/wordml/cex" xmlns:w16cid="http://schemas.microsoft.com/office/word/2016/wordml/cid" xmlns:w16="http://schemas.microsoft.com/office/word/2018/wordml" xmlns:w16sdtdh="http://schemas.microsoft.com/office/word/2020/wordml/sdtdatahash" xmlns:w16se="http://schemas.microsoft.com/office/word/2015/wordml/symex" xmlns:wpg="http://schemas.microsoft.com/office/word/2010/wordprocessingGroup" xmlns:wpi="http://schemas.microsoft.com/office/word/2010/wordprocessingInk" xmlns:wne="http://schemas.microsoft.com/office/word/2006/wordml" xmlns:wps="http://schemas.microsoft.com/office/word/2010/wordprocessingShape" mc:Ignorable="w14 w15 w16se w16cid w16 w16cex w16sdtdh wp14">
+  <w15:person w15:author="Waite, Taryn R">
+    <w15:presenceInfo w15:providerId="AD" w15:userId="S::taryn.waite@pnnl.gov::439d7ed7-a76c-4467-b60a-312850fed785"/>
+  </w15:person>
+</w15:people>
 </file>
 
 <file path=word/styles.xml><?xml version="1.0" encoding="utf-8"?>
@@ -4617,6 +4580,72 @@
       <w:szCs w:val="21"/>
     </w:rPr>
   </w:style>
+  <w:style w:type="character" w:styleId="CommentReference">
+    <w:name w:val="annotation reference"/>
+    <w:basedOn w:val="DefaultParagraphFont"/>
+    <w:uiPriority w:val="99"/>
+    <w:semiHidden/>
+    <w:unhideWhenUsed/>
+    <w:rsid w:val="00011D61"/>
+    <w:rPr>
+      <w:sz w:val="16"/>
+      <w:szCs w:val="16"/>
+    </w:rPr>
+  </w:style>
+  <w:style w:type="paragraph" w:styleId="CommentText">
+    <w:name w:val="annotation text"/>
+    <w:basedOn w:val="Normal"/>
+    <w:link w:val="CommentTextChar"/>
+    <w:uiPriority w:val="99"/>
+    <w:unhideWhenUsed/>
+    <w:rsid w:val="00011D61"/>
+    <w:pPr>
+      <w:spacing w:line="240" w:lineRule="auto"/>
+    </w:pPr>
+    <w:rPr>
+      <w:sz w:val="20"/>
+      <w:szCs w:val="20"/>
+    </w:rPr>
+  </w:style>
+  <w:style w:type="character" w:customStyle="1" w:styleId="CommentTextChar">
+    <w:name w:val="Comment Text Char"/>
+    <w:basedOn w:val="DefaultParagraphFont"/>
+    <w:link w:val="CommentText"/>
+    <w:uiPriority w:val="99"/>
+    <w:rsid w:val="00011D61"/>
+    <w:rPr>
+      <w:sz w:val="20"/>
+      <w:szCs w:val="20"/>
+    </w:rPr>
+  </w:style>
+  <w:style w:type="paragraph" w:styleId="CommentSubject">
+    <w:name w:val="annotation subject"/>
+    <w:basedOn w:val="CommentText"/>
+    <w:next w:val="CommentText"/>
+    <w:link w:val="CommentSubjectChar"/>
+    <w:uiPriority w:val="99"/>
+    <w:semiHidden/>
+    <w:unhideWhenUsed/>
+    <w:rsid w:val="00011D61"/>
+    <w:rPr>
+      <w:b/>
+      <w:bCs/>
+    </w:rPr>
+  </w:style>
+  <w:style w:type="character" w:customStyle="1" w:styleId="CommentSubjectChar">
+    <w:name w:val="Comment Subject Char"/>
+    <w:basedOn w:val="CommentTextChar"/>
+    <w:link w:val="CommentSubject"/>
+    <w:uiPriority w:val="99"/>
+    <w:semiHidden/>
+    <w:rsid w:val="00011D61"/>
+    <w:rPr>
+      <w:b/>
+      <w:bCs/>
+      <w:sz w:val="20"/>
+      <w:szCs w:val="20"/>
+    </w:rPr>
+  </w:style>
 </w:styles>
 </file>
 

</xml_diff>